<commit_message>
roman numeral colour change
</commit_message>
<xml_diff>
--- a/Thesis github.docx
+++ b/Thesis github.docx
@@ -362,8 +362,12 @@
           <w:szCs w:val="28"/>
         </w:rPr>
         <w:sectPr>
-          <w:headerReference w:type="default" r:id="rId9"/>
-          <w:footerReference w:type="default" r:id="rId10"/>
+          <w:headerReference w:type="even" r:id="rId9"/>
+          <w:headerReference w:type="default" r:id="rId10"/>
+          <w:footerReference w:type="even" r:id="rId11"/>
+          <w:footerReference w:type="default" r:id="rId12"/>
+          <w:headerReference w:type="first" r:id="rId13"/>
+          <w:footerReference w:type="first" r:id="rId14"/>
           <w:pgSz w:w="11906" w:h="16838"/>
           <w:pgMar w:top="1440" w:right="1440" w:bottom="1440" w:left="1440" w:header="708" w:footer="708" w:gutter="0"/>
           <w:pgNumType w:fmt="lowerRoman" w:start="1"/>
@@ -546,9 +550,9 @@
           <w:szCs w:val="32"/>
         </w:rPr>
         <w:sectPr>
-          <w:headerReference w:type="default" r:id="rId11"/>
-          <w:footerReference w:type="default" r:id="rId12"/>
-          <w:footerReference w:type="first" r:id="rId13"/>
+          <w:headerReference w:type="default" r:id="rId15"/>
+          <w:footerReference w:type="default" r:id="rId16"/>
+          <w:footerReference w:type="first" r:id="rId17"/>
           <w:type w:val="continuous"/>
           <w:pgSz w:w="11906" w:h="16838"/>
           <w:pgMar w:top="1440" w:right="1440" w:bottom="1440" w:left="1440" w:header="708" w:footer="708" w:gutter="0"/>
@@ -6117,7 +6121,7 @@
                     <pic:cNvPicPr/>
                   </pic:nvPicPr>
                   <pic:blipFill>
-                    <a:blip r:embed="rId14">
+                    <a:blip r:embed="rId18">
                       <a:extLst>
                         <a:ext uri="{28A0092B-C50C-407E-A947-70E740481C1C}">
                           <a14:useLocalDpi xmlns:a14="http://schemas.microsoft.com/office/drawing/2010/main" val="0"/>
@@ -6365,7 +6369,7 @@
                     <pic:cNvPicPr/>
                   </pic:nvPicPr>
                   <pic:blipFill>
-                    <a:blip r:embed="rId15" cstate="print">
+                    <a:blip r:embed="rId19" cstate="print">
                       <a:extLst>
                         <a:ext uri="{28A0092B-C50C-407E-A947-70E740481C1C}">
                           <a14:useLocalDpi xmlns:a14="http://schemas.microsoft.com/office/drawing/2010/main" val="0"/>
@@ -6524,7 +6528,7 @@
                     <pic:cNvPicPr/>
                   </pic:nvPicPr>
                   <pic:blipFill>
-                    <a:blip r:embed="rId16" cstate="print">
+                    <a:blip r:embed="rId20" cstate="print">
                       <a:extLst>
                         <a:ext uri="{28A0092B-C50C-407E-A947-70E740481C1C}">
                           <a14:useLocalDpi xmlns:a14="http://schemas.microsoft.com/office/drawing/2010/main" val="0"/>
@@ -6771,7 +6775,7 @@
                     <pic:cNvPicPr/>
                   </pic:nvPicPr>
                   <pic:blipFill>
-                    <a:blip r:embed="rId17">
+                    <a:blip r:embed="rId21">
                       <a:extLst>
                         <a:ext uri="{28A0092B-C50C-407E-A947-70E740481C1C}">
                           <a14:useLocalDpi xmlns:a14="http://schemas.microsoft.com/office/drawing/2010/main" val="0"/>
@@ -6952,7 +6956,7 @@
                     <pic:cNvPicPr/>
                   </pic:nvPicPr>
                   <pic:blipFill>
-                    <a:blip r:embed="rId18">
+                    <a:blip r:embed="rId22">
                       <a:extLst>
                         <a:ext uri="{28A0092B-C50C-407E-A947-70E740481C1C}">
                           <a14:useLocalDpi xmlns:a14="http://schemas.microsoft.com/office/drawing/2010/main" val="0"/>
@@ -7282,7 +7286,7 @@
                     <pic:cNvPicPr/>
                   </pic:nvPicPr>
                   <pic:blipFill>
-                    <a:blip r:embed="rId19">
+                    <a:blip r:embed="rId23">
                       <a:extLst>
                         <a:ext uri="{28A0092B-C50C-407E-A947-70E740481C1C}">
                           <a14:useLocalDpi xmlns:a14="http://schemas.microsoft.com/office/drawing/2010/main" val="0"/>
@@ -7564,7 +7568,7 @@
                     <pic:cNvPicPr/>
                   </pic:nvPicPr>
                   <pic:blipFill>
-                    <a:blip r:embed="rId20" cstate="print">
+                    <a:blip r:embed="rId24" cstate="print">
                       <a:extLst>
                         <a:ext uri="{28A0092B-C50C-407E-A947-70E740481C1C}">
                           <a14:useLocalDpi xmlns:a14="http://schemas.microsoft.com/office/drawing/2010/main" val="0"/>
@@ -8185,7 +8189,7 @@
                     <pic:cNvPicPr/>
                   </pic:nvPicPr>
                   <pic:blipFill>
-                    <a:blip r:embed="rId21" cstate="print">
+                    <a:blip r:embed="rId25" cstate="print">
                       <a:extLst>
                         <a:ext uri="{28A0092B-C50C-407E-A947-70E740481C1C}">
                           <a14:useLocalDpi xmlns:a14="http://schemas.microsoft.com/office/drawing/2010/main" val="0"/>
@@ -8303,7 +8307,7 @@
                     <pic:cNvPicPr/>
                   </pic:nvPicPr>
                   <pic:blipFill>
-                    <a:blip r:embed="rId22">
+                    <a:blip r:embed="rId26">
                       <a:extLst>
                         <a:ext uri="{28A0092B-C50C-407E-A947-70E740481C1C}">
                           <a14:useLocalDpi xmlns:a14="http://schemas.microsoft.com/office/drawing/2010/main" val="0"/>
@@ -8403,7 +8407,7 @@
                     <pic:cNvPicPr/>
                   </pic:nvPicPr>
                   <pic:blipFill>
-                    <a:blip r:embed="rId23">
+                    <a:blip r:embed="rId27">
                       <a:extLst>
                         <a:ext uri="{28A0092B-C50C-407E-A947-70E740481C1C}">
                           <a14:useLocalDpi xmlns:a14="http://schemas.microsoft.com/office/drawing/2010/main" val="0"/>
@@ -8486,7 +8490,7 @@
                     <pic:cNvPicPr/>
                   </pic:nvPicPr>
                   <pic:blipFill>
-                    <a:blip r:embed="rId24">
+                    <a:blip r:embed="rId28">
                       <a:extLst>
                         <a:ext uri="{28A0092B-C50C-407E-A947-70E740481C1C}">
                           <a14:useLocalDpi xmlns:a14="http://schemas.microsoft.com/office/drawing/2010/main" val="0"/>
@@ -8651,7 +8655,7 @@
                     <pic:cNvPicPr/>
                   </pic:nvPicPr>
                   <pic:blipFill>
-                    <a:blip r:embed="rId25" cstate="print">
+                    <a:blip r:embed="rId29" cstate="print">
                       <a:extLst>
                         <a:ext uri="{28A0092B-C50C-407E-A947-70E740481C1C}">
                           <a14:useLocalDpi xmlns:a14="http://schemas.microsoft.com/office/drawing/2010/main" val="0"/>
@@ -8809,7 +8813,7 @@
                     <pic:cNvPicPr/>
                   </pic:nvPicPr>
                   <pic:blipFill>
-                    <a:blip r:embed="rId26">
+                    <a:blip r:embed="rId30">
                       <a:extLst>
                         <a:ext uri="{28A0092B-C50C-407E-A947-70E740481C1C}">
                           <a14:useLocalDpi xmlns:a14="http://schemas.microsoft.com/office/drawing/2010/main" val="0"/>
@@ -8897,7 +8901,7 @@
                     <pic:cNvPicPr/>
                   </pic:nvPicPr>
                   <pic:blipFill>
-                    <a:blip r:embed="rId27">
+                    <a:blip r:embed="rId31">
                       <a:extLst>
                         <a:ext uri="{28A0092B-C50C-407E-A947-70E740481C1C}">
                           <a14:useLocalDpi xmlns:a14="http://schemas.microsoft.com/office/drawing/2010/main" val="0"/>
@@ -9005,7 +9009,7 @@
                     <pic:cNvPicPr/>
                   </pic:nvPicPr>
                   <pic:blipFill>
-                    <a:blip r:embed="rId28">
+                    <a:blip r:embed="rId32">
                       <a:extLst>
                         <a:ext uri="{28A0092B-C50C-407E-A947-70E740481C1C}">
                           <a14:useLocalDpi xmlns:a14="http://schemas.microsoft.com/office/drawing/2010/main" val="0"/>
@@ -9170,7 +9174,7 @@
                     <pic:cNvPicPr/>
                   </pic:nvPicPr>
                   <pic:blipFill>
-                    <a:blip r:embed="rId29">
+                    <a:blip r:embed="rId33">
                       <a:extLst>
                         <a:ext uri="{28A0092B-C50C-407E-A947-70E740481C1C}">
                           <a14:useLocalDpi xmlns:a14="http://schemas.microsoft.com/office/drawing/2010/main" val="0"/>
@@ -9276,7 +9280,7 @@
                     <pic:cNvPicPr/>
                   </pic:nvPicPr>
                   <pic:blipFill>
-                    <a:blip r:embed="rId30">
+                    <a:blip r:embed="rId34">
                       <a:extLst>
                         <a:ext uri="{28A0092B-C50C-407E-A947-70E740481C1C}">
                           <a14:useLocalDpi xmlns:a14="http://schemas.microsoft.com/office/drawing/2010/main" val="0"/>
@@ -9432,7 +9436,7 @@
                     <pic:cNvPicPr/>
                   </pic:nvPicPr>
                   <pic:blipFill>
-                    <a:blip r:embed="rId31">
+                    <a:blip r:embed="rId35">
                       <a:extLst>
                         <a:ext uri="{28A0092B-C50C-407E-A947-70E740481C1C}">
                           <a14:useLocalDpi xmlns:a14="http://schemas.microsoft.com/office/drawing/2010/main" val="0"/>
@@ -9532,7 +9536,7 @@
                     <pic:cNvPicPr/>
                   </pic:nvPicPr>
                   <pic:blipFill>
-                    <a:blip r:embed="rId32">
+                    <a:blip r:embed="rId36">
                       <a:extLst>
                         <a:ext uri="{28A0092B-C50C-407E-A947-70E740481C1C}">
                           <a14:useLocalDpi xmlns:a14="http://schemas.microsoft.com/office/drawing/2010/main" val="0"/>
@@ -9625,7 +9629,7 @@
                     <pic:cNvPicPr/>
                   </pic:nvPicPr>
                   <pic:blipFill>
-                    <a:blip r:embed="rId33">
+                    <a:blip r:embed="rId37">
                       <a:extLst>
                         <a:ext uri="{28A0092B-C50C-407E-A947-70E740481C1C}">
                           <a14:useLocalDpi xmlns:a14="http://schemas.microsoft.com/office/drawing/2010/main" val="0"/>
@@ -10075,7 +10079,7 @@
                     <pic:cNvPicPr/>
                   </pic:nvPicPr>
                   <pic:blipFill>
-                    <a:blip r:embed="rId34">
+                    <a:blip r:embed="rId38">
                       <a:extLst>
                         <a:ext uri="{28A0092B-C50C-407E-A947-70E740481C1C}">
                           <a14:useLocalDpi xmlns:a14="http://schemas.microsoft.com/office/drawing/2010/main" val="0"/>
@@ -10179,7 +10183,7 @@
                     <pic:cNvPicPr/>
                   </pic:nvPicPr>
                   <pic:blipFill>
-                    <a:blip r:embed="rId35">
+                    <a:blip r:embed="rId39">
                       <a:extLst>
                         <a:ext uri="{28A0092B-C50C-407E-A947-70E740481C1C}">
                           <a14:useLocalDpi xmlns:a14="http://schemas.microsoft.com/office/drawing/2010/main" val="0"/>
@@ -12143,7 +12147,7 @@
         <w:br/>
         <w:t xml:space="preserve">Accessed at: </w:t>
       </w:r>
-      <w:hyperlink r:id="rId36" w:history="1">
+      <w:hyperlink r:id="rId40" w:history="1">
         <w:r>
           <w:rPr>
             <w:rStyle w:val="Hyperlink"/>
@@ -12306,7 +12310,7 @@
         <w:lastRenderedPageBreak/>
         <w:t xml:space="preserve">Accessed at: </w:t>
       </w:r>
-      <w:hyperlink r:id="rId37" w:history="1">
+      <w:hyperlink r:id="rId41" w:history="1">
         <w:r>
           <w:rPr>
             <w:rStyle w:val="Hyperlink"/>
@@ -12349,7 +12353,7 @@
         </w:rPr>
         <w:t xml:space="preserve"> accessed from: </w:t>
       </w:r>
-      <w:hyperlink r:id="rId38" w:history="1">
+      <w:hyperlink r:id="rId42" w:history="1">
         <w:r>
           <w:rPr>
             <w:rStyle w:val="Hyperlink"/>
@@ -12518,7 +12522,7 @@
         <w:br/>
         <w:t xml:space="preserve">Accessed at: </w:t>
       </w:r>
-      <w:hyperlink r:id="rId39" w:history="1">
+      <w:hyperlink r:id="rId43" w:history="1">
         <w:r>
           <w:rPr>
             <w:rStyle w:val="Hyperlink"/>
@@ -12645,7 +12649,7 @@
         </w:rPr>
         <w:br/>
       </w:r>
-      <w:hyperlink r:id="rId40" w:history="1">
+      <w:hyperlink r:id="rId44" w:history="1">
         <w:r>
           <w:rPr>
             <w:rStyle w:val="Hyperlink"/>
@@ -12697,7 +12701,7 @@
         </w:rPr>
         <w:t xml:space="preserve"> </w:t>
       </w:r>
-      <w:hyperlink r:id="rId41" w:history="1">
+      <w:hyperlink r:id="rId45" w:history="1">
         <w:r>
           <w:rPr>
             <w:rStyle w:val="Hyperlink"/>
@@ -12898,7 +12902,7 @@
         <w:br/>
         <w:t xml:space="preserve">Accessed at: </w:t>
       </w:r>
-      <w:hyperlink r:id="rId42" w:history="1">
+      <w:hyperlink r:id="rId46" w:history="1">
         <w:r>
           <w:rPr>
             <w:rStyle w:val="Hyperlink"/>
@@ -13061,7 +13065,7 @@
         </w:rPr>
         <w:t xml:space="preserve">” Available at: </w:t>
       </w:r>
-      <w:hyperlink r:id="rId43" w:history="1">
+      <w:hyperlink r:id="rId47" w:history="1">
         <w:r>
           <w:rPr>
             <w:rStyle w:val="Hyperlink"/>
@@ -13155,7 +13159,7 @@
         <w:br/>
         <w:t xml:space="preserve">Accessed at: </w:t>
       </w:r>
-      <w:hyperlink r:id="rId44" w:history="1">
+      <w:hyperlink r:id="rId48" w:history="1">
         <w:r>
           <w:rPr>
             <w:rStyle w:val="Hyperlink"/>
@@ -14155,7 +14159,7 @@
         <w:br/>
         <w:t xml:space="preserve">Accessed at: </w:t>
       </w:r>
-      <w:hyperlink r:id="rId45" w:history="1">
+      <w:hyperlink r:id="rId49" w:history="1">
         <w:r>
           <w:rPr>
             <w:rStyle w:val="Hyperlink"/>
@@ -14712,7 +14716,7 @@
         </w:rPr>
         <w:t xml:space="preserve">Accessed: </w:t>
       </w:r>
-      <w:hyperlink r:id="rId46" w:history="1">
+      <w:hyperlink r:id="rId50" w:history="1">
         <w:r>
           <w:rPr>
             <w:rStyle w:val="Hyperlink"/>
@@ -14852,7 +14856,7 @@
         </w:rPr>
         <w:t xml:space="preserve">,” Accessed at: </w:t>
       </w:r>
-      <w:hyperlink r:id="rId47" w:history="1">
+      <w:hyperlink r:id="rId51" w:history="1">
         <w:r>
           <w:rPr>
             <w:rStyle w:val="Hyperlink"/>
@@ -15323,7 +15327,7 @@
         <w:br/>
         <w:t xml:space="preserve">Accessed at: </w:t>
       </w:r>
-      <w:hyperlink r:id="rId48" w:history="1">
+      <w:hyperlink r:id="rId52" w:history="1">
         <w:r>
           <w:rPr>
             <w:rStyle w:val="Hyperlink"/>
@@ -15396,7 +15400,7 @@
         </w:rPr>
         <w:t xml:space="preserve">?” Accessed at : </w:t>
       </w:r>
-      <w:hyperlink r:id="rId49" w:history="1">
+      <w:hyperlink r:id="rId53" w:history="1">
         <w:r>
           <w:rPr>
             <w:rStyle w:val="Hyperlink"/>
@@ -15538,7 +15542,7 @@
         </w:rPr>
         <w:t xml:space="preserve">. “Available at: </w:t>
       </w:r>
-      <w:hyperlink r:id="rId50" w:history="1">
+      <w:hyperlink r:id="rId54" w:history="1">
         <w:r>
           <w:rPr>
             <w:rStyle w:val="Hyperlink"/>
@@ -15816,7 +15820,7 @@
         </w:rPr>
         <w:t xml:space="preserve">,” Accessed at: </w:t>
       </w:r>
-      <w:hyperlink r:id="rId51" w:history="1">
+      <w:hyperlink r:id="rId55" w:history="1">
         <w:r>
           <w:rPr>
             <w:rStyle w:val="Hyperlink"/>
@@ -15978,7 +15982,7 @@
         </w:rPr>
         <w:t xml:space="preserve">r” Accessed At: </w:t>
       </w:r>
-      <w:hyperlink r:id="rId52" w:history="1">
+      <w:hyperlink r:id="rId56" w:history="1">
         <w:r>
           <w:rPr>
             <w:rStyle w:val="Hyperlink"/>
@@ -16043,7 +16047,7 @@
         </w:rPr>
         <w:t xml:space="preserve">, 44, pp. 165–171. Accessed at: </w:t>
       </w:r>
-      <w:hyperlink r:id="rId53" w:history="1">
+      <w:hyperlink r:id="rId57" w:history="1">
         <w:r>
           <w:rPr>
             <w:rStyle w:val="Hyperlink"/>
@@ -16086,7 +16090,7 @@
         </w:rPr>
         <w:t xml:space="preserve">,”. Available at: </w:t>
       </w:r>
-      <w:hyperlink r:id="rId54" w:history="1">
+      <w:hyperlink r:id="rId58" w:history="1">
         <w:r>
           <w:rPr>
             <w:rStyle w:val="Hyperlink"/>
@@ -16151,7 +16155,7 @@
         <w:br/>
         <w:t xml:space="preserve">Accessed at: </w:t>
       </w:r>
-      <w:hyperlink r:id="rId55" w:history="1">
+      <w:hyperlink r:id="rId59" w:history="1">
         <w:r>
           <w:rPr>
             <w:rStyle w:val="Hyperlink"/>
@@ -16223,7 +16227,7 @@
         <w:br/>
         <w:t xml:space="preserve">Accessed at: </w:t>
       </w:r>
-      <w:hyperlink r:id="rId56" w:history="1">
+      <w:hyperlink r:id="rId60" w:history="1">
         <w:r>
           <w:rPr>
             <w:rStyle w:val="Hyperlink"/>
@@ -16773,7 +16777,7 @@
         </w:rPr>
         <w:t xml:space="preserve"> Accessed at: </w:t>
       </w:r>
-      <w:hyperlink r:id="rId57" w:history="1">
+      <w:hyperlink r:id="rId61" w:history="1">
         <w:r>
           <w:rPr>
             <w:rStyle w:val="Hyperlink"/>
@@ -17276,7 +17280,7 @@
         </w:rPr>
         <w:t xml:space="preserve">. Available at: </w:t>
       </w:r>
-      <w:hyperlink r:id="rId58" w:history="1">
+      <w:hyperlink r:id="rId62" w:history="1">
         <w:r>
           <w:rPr>
             <w:rStyle w:val="Hyperlink"/>
@@ -17510,7 +17514,7 @@
         </w:rPr>
         <w:t xml:space="preserve">” Accessed at: </w:t>
       </w:r>
-      <w:hyperlink r:id="rId59" w:history="1">
+      <w:hyperlink r:id="rId63" w:history="1">
         <w:r>
           <w:rPr>
             <w:rStyle w:val="Hyperlink"/>
@@ -18147,7 +18151,7 @@
         <w:br/>
         <w:t xml:space="preserve">Accessed at: </w:t>
       </w:r>
-      <w:hyperlink r:id="rId60" w:anchor="page=18" w:history="1">
+      <w:hyperlink r:id="rId64" w:anchor="page=18" w:history="1">
         <w:r>
           <w:rPr>
             <w:rStyle w:val="Hyperlink"/>
@@ -18335,7 +18339,7 @@
         <w:br/>
         <w:t xml:space="preserve">Accessed at: </w:t>
       </w:r>
-      <w:hyperlink r:id="rId61" w:history="1">
+      <w:hyperlink r:id="rId65" w:history="1">
         <w:r>
           <w:rPr>
             <w:rStyle w:val="Hyperlink"/>
@@ -18470,7 +18474,7 @@
         </w:rPr>
         <w:t xml:space="preserve"> Available at: </w:t>
       </w:r>
-      <w:hyperlink r:id="rId62" w:history="1">
+      <w:hyperlink r:id="rId66" w:history="1">
         <w:r>
           <w:rPr>
             <w:rStyle w:val="Hyperlink"/>
@@ -18982,7 +18986,7 @@
         </w:rPr>
         <w:t xml:space="preserve">,”, Available at: </w:t>
       </w:r>
-      <w:hyperlink r:id="rId63" w:history="1">
+      <w:hyperlink r:id="rId67" w:history="1">
         <w:r>
           <w:rPr>
             <w:rStyle w:val="Hyperlink"/>
@@ -19033,7 +19037,7 @@
         </w:rPr>
         <w:t xml:space="preserve"> Accessed from: </w:t>
       </w:r>
-      <w:hyperlink r:id="rId64" w:history="1">
+      <w:hyperlink r:id="rId68" w:history="1">
         <w:r>
           <w:rPr>
             <w:rStyle w:val="Hyperlink"/>
@@ -19249,7 +19253,7 @@
         </w:rPr>
         <w:t xml:space="preserve">Accessed at: </w:t>
       </w:r>
-      <w:hyperlink r:id="rId65" w:history="1">
+      <w:hyperlink r:id="rId69" w:history="1">
         <w:r>
           <w:rPr>
             <w:rStyle w:val="Hyperlink"/>
@@ -19496,7 +19500,7 @@
         <w:br/>
         <w:t xml:space="preserve">Accessed At: </w:t>
       </w:r>
-      <w:hyperlink r:id="rId66" w:history="1">
+      <w:hyperlink r:id="rId70" w:history="1">
         <w:r>
           <w:rPr>
             <w:rStyle w:val="Hyperlink"/>
@@ -19786,7 +19790,7 @@
         </w:rPr>
         <w:t xml:space="preserve">Accessed at: </w:t>
       </w:r>
-      <w:hyperlink r:id="rId67" w:history="1">
+      <w:hyperlink r:id="rId71" w:history="1">
         <w:r>
           <w:rPr>
             <w:rStyle w:val="Hyperlink"/>
@@ -20028,7 +20032,7 @@
         <w:lastRenderedPageBreak/>
         <w:t xml:space="preserve">Accessed at: </w:t>
       </w:r>
-      <w:hyperlink r:id="rId68" w:history="1">
+      <w:hyperlink r:id="rId72" w:history="1">
         <w:r>
           <w:rPr>
             <w:rStyle w:val="Hyperlink"/>
@@ -20168,7 +20172,7 @@
         <w:br/>
         <w:t xml:space="preserve">Accessed at: </w:t>
       </w:r>
-      <w:hyperlink r:id="rId69" w:history="1">
+      <w:hyperlink r:id="rId73" w:history="1">
         <w:r>
           <w:rPr>
             <w:rStyle w:val="Hyperlink"/>
@@ -20244,7 +20248,7 @@
         <w:br/>
         <w:t xml:space="preserve">Accessed at: </w:t>
       </w:r>
-      <w:hyperlink r:id="rId70" w:history="1">
+      <w:hyperlink r:id="rId74" w:history="1">
         <w:r>
           <w:rPr>
             <w:rStyle w:val="Hyperlink"/>
@@ -20302,7 +20306,7 @@
         <w:br/>
         <w:t xml:space="preserve">Accessed at: </w:t>
       </w:r>
-      <w:hyperlink r:id="rId71" w:history="1">
+      <w:hyperlink r:id="rId75" w:history="1">
         <w:r>
           <w:rPr>
             <w:rStyle w:val="Hyperlink"/>
@@ -20379,7 +20383,7 @@
       <w:r>
         <w:t xml:space="preserve">Source Data set available from </w:t>
       </w:r>
-      <w:hyperlink r:id="rId72" w:history="1">
+      <w:hyperlink r:id="rId76" w:history="1">
         <w:r>
           <w:rPr>
             <w:rStyle w:val="Hyperlink"/>
@@ -20419,7 +20423,7 @@
                     <pic:cNvPicPr/>
                   </pic:nvPicPr>
                   <pic:blipFill>
-                    <a:blip r:embed="rId73" cstate="print">
+                    <a:blip r:embed="rId77" cstate="print">
                       <a:extLst>
                         <a:ext uri="{28A0092B-C50C-407E-A947-70E740481C1C}">
                           <a14:useLocalDpi xmlns:a14="http://schemas.microsoft.com/office/drawing/2010/main" val="0"/>
@@ -20465,7 +20469,7 @@
                     <pic:cNvPicPr/>
                   </pic:nvPicPr>
                   <pic:blipFill>
-                    <a:blip r:embed="rId74" cstate="print">
+                    <a:blip r:embed="rId78" cstate="print">
                       <a:extLst>
                         <a:ext uri="{28A0092B-C50C-407E-A947-70E740481C1C}">
                           <a14:useLocalDpi xmlns:a14="http://schemas.microsoft.com/office/drawing/2010/main" val="0"/>
@@ -20511,7 +20515,7 @@
                     <pic:cNvPicPr/>
                   </pic:nvPicPr>
                   <pic:blipFill>
-                    <a:blip r:embed="rId75" cstate="print">
+                    <a:blip r:embed="rId79" cstate="print">
                       <a:extLst>
                         <a:ext uri="{28A0092B-C50C-407E-A947-70E740481C1C}">
                           <a14:useLocalDpi xmlns:a14="http://schemas.microsoft.com/office/drawing/2010/main" val="0"/>
@@ -20558,7 +20562,7 @@
                     <pic:cNvPicPr/>
                   </pic:nvPicPr>
                   <pic:blipFill>
-                    <a:blip r:embed="rId76" cstate="print">
+                    <a:blip r:embed="rId80" cstate="print">
                       <a:extLst>
                         <a:ext uri="{28A0092B-C50C-407E-A947-70E740481C1C}">
                           <a14:useLocalDpi xmlns:a14="http://schemas.microsoft.com/office/drawing/2010/main" val="0"/>
@@ -20604,7 +20608,7 @@
                     <pic:cNvPicPr/>
                   </pic:nvPicPr>
                   <pic:blipFill>
-                    <a:blip r:embed="rId77" cstate="print">
+                    <a:blip r:embed="rId81" cstate="print">
                       <a:extLst>
                         <a:ext uri="{28A0092B-C50C-407E-A947-70E740481C1C}">
                           <a14:useLocalDpi xmlns:a14="http://schemas.microsoft.com/office/drawing/2010/main" val="0"/>
@@ -20650,7 +20654,7 @@
                     <pic:cNvPicPr/>
                   </pic:nvPicPr>
                   <pic:blipFill>
-                    <a:blip r:embed="rId78" cstate="print">
+                    <a:blip r:embed="rId82" cstate="print">
                       <a:extLst>
                         <a:ext uri="{28A0092B-C50C-407E-A947-70E740481C1C}">
                           <a14:useLocalDpi xmlns:a14="http://schemas.microsoft.com/office/drawing/2010/main" val="0"/>
@@ -20697,7 +20701,7 @@
                     <pic:cNvPicPr/>
                   </pic:nvPicPr>
                   <pic:blipFill>
-                    <a:blip r:embed="rId79" cstate="print">
+                    <a:blip r:embed="rId83" cstate="print">
                       <a:extLst>
                         <a:ext uri="{28A0092B-C50C-407E-A947-70E740481C1C}">
                           <a14:useLocalDpi xmlns:a14="http://schemas.microsoft.com/office/drawing/2010/main" val="0"/>
@@ -20743,7 +20747,7 @@
                     <pic:cNvPicPr/>
                   </pic:nvPicPr>
                   <pic:blipFill>
-                    <a:blip r:embed="rId80" cstate="print">
+                    <a:blip r:embed="rId84" cstate="print">
                       <a:extLst>
                         <a:ext uri="{28A0092B-C50C-407E-A947-70E740481C1C}">
                           <a14:useLocalDpi xmlns:a14="http://schemas.microsoft.com/office/drawing/2010/main" val="0"/>
@@ -20789,7 +20793,7 @@
                     <pic:cNvPicPr/>
                   </pic:nvPicPr>
                   <pic:blipFill>
-                    <a:blip r:embed="rId81" cstate="print">
+                    <a:blip r:embed="rId85" cstate="print">
                       <a:extLst>
                         <a:ext uri="{28A0092B-C50C-407E-A947-70E740481C1C}">
                           <a14:useLocalDpi xmlns:a14="http://schemas.microsoft.com/office/drawing/2010/main" val="0"/>
@@ -20836,7 +20840,7 @@
                     <pic:cNvPicPr/>
                   </pic:nvPicPr>
                   <pic:blipFill>
-                    <a:blip r:embed="rId82" cstate="print">
+                    <a:blip r:embed="rId86" cstate="print">
                       <a:extLst>
                         <a:ext uri="{28A0092B-C50C-407E-A947-70E740481C1C}">
                           <a14:useLocalDpi xmlns:a14="http://schemas.microsoft.com/office/drawing/2010/main" val="0"/>
@@ -20882,7 +20886,7 @@
                     <pic:cNvPicPr/>
                   </pic:nvPicPr>
                   <pic:blipFill>
-                    <a:blip r:embed="rId83" cstate="print">
+                    <a:blip r:embed="rId87" cstate="print">
                       <a:extLst>
                         <a:ext uri="{28A0092B-C50C-407E-A947-70E740481C1C}">
                           <a14:useLocalDpi xmlns:a14="http://schemas.microsoft.com/office/drawing/2010/main" val="0"/>
@@ -20928,7 +20932,7 @@
                     <pic:cNvPicPr/>
                   </pic:nvPicPr>
                   <pic:blipFill>
-                    <a:blip r:embed="rId84" cstate="print">
+                    <a:blip r:embed="rId88" cstate="print">
                       <a:extLst>
                         <a:ext uri="{28A0092B-C50C-407E-A947-70E740481C1C}">
                           <a14:useLocalDpi xmlns:a14="http://schemas.microsoft.com/office/drawing/2010/main" val="0"/>
@@ -20975,7 +20979,7 @@
                     <pic:cNvPicPr/>
                   </pic:nvPicPr>
                   <pic:blipFill>
-                    <a:blip r:embed="rId85" cstate="print">
+                    <a:blip r:embed="rId89" cstate="print">
                       <a:extLst>
                         <a:ext uri="{28A0092B-C50C-407E-A947-70E740481C1C}">
                           <a14:useLocalDpi xmlns:a14="http://schemas.microsoft.com/office/drawing/2010/main" val="0"/>
@@ -21021,7 +21025,7 @@
                     <pic:cNvPicPr/>
                   </pic:nvPicPr>
                   <pic:blipFill>
-                    <a:blip r:embed="rId86" cstate="print">
+                    <a:blip r:embed="rId90" cstate="print">
                       <a:extLst>
                         <a:ext uri="{28A0092B-C50C-407E-A947-70E740481C1C}">
                           <a14:useLocalDpi xmlns:a14="http://schemas.microsoft.com/office/drawing/2010/main" val="0"/>
@@ -21070,7 +21074,7 @@
                     <pic:cNvPicPr/>
                   </pic:nvPicPr>
                   <pic:blipFill>
-                    <a:blip r:embed="rId87" cstate="print">
+                    <a:blip r:embed="rId91" cstate="print">
                       <a:extLst>
                         <a:ext uri="{28A0092B-C50C-407E-A947-70E740481C1C}">
                           <a14:useLocalDpi xmlns:a14="http://schemas.microsoft.com/office/drawing/2010/main" val="0"/>
@@ -21119,7 +21123,7 @@
                     <pic:cNvPicPr/>
                   </pic:nvPicPr>
                   <pic:blipFill>
-                    <a:blip r:embed="rId88">
+                    <a:blip r:embed="rId92">
                       <a:extLst>
                         <a:ext uri="{28A0092B-C50C-407E-A947-70E740481C1C}">
                           <a14:useLocalDpi xmlns:a14="http://schemas.microsoft.com/office/drawing/2010/main" val="0"/>
@@ -21169,7 +21173,7 @@
                     <pic:cNvPicPr/>
                   </pic:nvPicPr>
                   <pic:blipFill>
-                    <a:blip r:embed="rId89" cstate="print">
+                    <a:blip r:embed="rId93" cstate="print">
                       <a:extLst>
                         <a:ext uri="{28A0092B-C50C-407E-A947-70E740481C1C}">
                           <a14:useLocalDpi xmlns:a14="http://schemas.microsoft.com/office/drawing/2010/main" val="0"/>
@@ -21215,7 +21219,7 @@
                     <pic:cNvPicPr/>
                   </pic:nvPicPr>
                   <pic:blipFill>
-                    <a:blip r:embed="rId90" cstate="print">
+                    <a:blip r:embed="rId94" cstate="print">
                       <a:extLst>
                         <a:ext uri="{28A0092B-C50C-407E-A947-70E740481C1C}">
                           <a14:useLocalDpi xmlns:a14="http://schemas.microsoft.com/office/drawing/2010/main" val="0"/>
@@ -21261,7 +21265,7 @@
                     <pic:cNvPicPr/>
                   </pic:nvPicPr>
                   <pic:blipFill>
-                    <a:blip r:embed="rId91" cstate="print">
+                    <a:blip r:embed="rId95" cstate="print">
                       <a:extLst>
                         <a:ext uri="{28A0092B-C50C-407E-A947-70E740481C1C}">
                           <a14:useLocalDpi xmlns:a14="http://schemas.microsoft.com/office/drawing/2010/main" val="0"/>
@@ -21310,7 +21314,7 @@
                     <pic:cNvPicPr/>
                   </pic:nvPicPr>
                   <pic:blipFill>
-                    <a:blip r:embed="rId92" cstate="print">
+                    <a:blip r:embed="rId96" cstate="print">
                       <a:extLst>
                         <a:ext uri="{28A0092B-C50C-407E-A947-70E740481C1C}">
                           <a14:useLocalDpi xmlns:a14="http://schemas.microsoft.com/office/drawing/2010/main" val="0"/>
@@ -21356,7 +21360,7 @@
                     <pic:cNvPicPr/>
                   </pic:nvPicPr>
                   <pic:blipFill>
-                    <a:blip r:embed="rId93" cstate="print">
+                    <a:blip r:embed="rId97" cstate="print">
                       <a:extLst>
                         <a:ext uri="{28A0092B-C50C-407E-A947-70E740481C1C}">
                           <a14:useLocalDpi xmlns:a14="http://schemas.microsoft.com/office/drawing/2010/main" val="0"/>
@@ -21403,7 +21407,7 @@
                     <pic:cNvPicPr/>
                   </pic:nvPicPr>
                   <pic:blipFill>
-                    <a:blip r:embed="rId94" cstate="print">
+                    <a:blip r:embed="rId98" cstate="print">
                       <a:extLst>
                         <a:ext uri="{28A0092B-C50C-407E-A947-70E740481C1C}">
                           <a14:useLocalDpi xmlns:a14="http://schemas.microsoft.com/office/drawing/2010/main" val="0"/>
@@ -21449,7 +21453,7 @@
                     <pic:cNvPicPr/>
                   </pic:nvPicPr>
                   <pic:blipFill>
-                    <a:blip r:embed="rId95" cstate="print">
+                    <a:blip r:embed="rId99" cstate="print">
                       <a:extLst>
                         <a:ext uri="{28A0092B-C50C-407E-A947-70E740481C1C}">
                           <a14:useLocalDpi xmlns:a14="http://schemas.microsoft.com/office/drawing/2010/main" val="0"/>
@@ -24730,7 +24734,7 @@
                     <pic:cNvPicPr/>
                   </pic:nvPicPr>
                   <pic:blipFill>
-                    <a:blip r:embed="rId96">
+                    <a:blip r:embed="rId100">
                       <a:extLst>
                         <a:ext uri="{28A0092B-C50C-407E-A947-70E740481C1C}">
                           <a14:useLocalDpi xmlns:a14="http://schemas.microsoft.com/office/drawing/2010/main" val="0"/>
@@ -24784,7 +24788,7 @@
                     <pic:cNvPicPr/>
                   </pic:nvPicPr>
                   <pic:blipFill>
-                    <a:blip r:embed="rId97">
+                    <a:blip r:embed="rId101">
                       <a:extLst>
                         <a:ext uri="{28A0092B-C50C-407E-A947-70E740481C1C}">
                           <a14:useLocalDpi xmlns:a14="http://schemas.microsoft.com/office/drawing/2010/main" val="0"/>
@@ -24838,7 +24842,7 @@
                     <pic:cNvPicPr/>
                   </pic:nvPicPr>
                   <pic:blipFill>
-                    <a:blip r:embed="rId98">
+                    <a:blip r:embed="rId102">
                       <a:extLst>
                         <a:ext uri="{28A0092B-C50C-407E-A947-70E740481C1C}">
                           <a14:useLocalDpi xmlns:a14="http://schemas.microsoft.com/office/drawing/2010/main" val="0"/>
@@ -24871,9 +24875,9 @@
       </w:pPr>
     </w:p>
     <w:sectPr>
-      <w:headerReference w:type="default" r:id="rId99"/>
-      <w:footerReference w:type="default" r:id="rId100"/>
-      <w:footerReference w:type="first" r:id="rId101"/>
+      <w:headerReference w:type="default" r:id="rId103"/>
+      <w:footerReference w:type="default" r:id="rId104"/>
+      <w:footerReference w:type="first" r:id="rId105"/>
       <w:pgSz w:w="11906" w:h="16838"/>
       <w:pgMar w:top="1440" w:right="1440" w:bottom="1440" w:left="1440" w:header="708" w:footer="708" w:gutter="0"/>
       <w:pgNumType w:start="1"/>
@@ -24910,6 +24914,16 @@
 </file>
 
 <file path=word/footer1.xml><?xml version="1.0" encoding="utf-8"?>
+<w:ftr xmlns:wpc="http://schemas.microsoft.com/office/word/2010/wordprocessingCanvas" xmlns:cx="http://schemas.microsoft.com/office/drawing/2014/chartex" xmlns:cx1="http://schemas.microsoft.com/office/drawing/2015/9/8/chartex" xmlns:cx2="http://schemas.microsoft.com/office/drawing/2015/10/21/chartex" xmlns:cx3="http://schemas.microsoft.com/office/drawing/2016/5/9/chartex" xmlns:cx4="http://schemas.microsoft.com/office/drawing/2016/5/10/chartex" xmlns:cx5="http://schemas.microsoft.com/office/drawing/2016/5/11/chartex" xmlns:cx6="http://schemas.microsoft.com/office/drawing/2016/5/12/chartex" xmlns:cx7="http://schemas.microsoft.com/office/drawing/2016/5/13/chartex" xmlns:cx8="http://schemas.microsoft.com/office/drawing/2016/5/14/chartex" xmlns:mc="http://schemas.openxmlformats.org/markup-compatibility/2006" xmlns:aink="http://schemas.microsoft.com/office/drawing/2016/ink" xmlns:am3d="http://schemas.microsoft.com/office/drawing/2017/model3d" xmlns:o="urn:schemas-microsoft-com:office:office" xmlns:oel="http://schemas.microsoft.com/office/2019/extlst" xmlns:r="http://schemas.openxmlformats.org/officeDocument/2006/relationships" xmlns:m="http://schemas.openxmlformats.org/officeDocument/2006/math" xmlns:v="urn:schemas-microsoft-com:vml" xmlns:wp14="http://schemas.microsoft.com/office/word/2010/wordprocessingDrawing" xmlns:wp="http://schemas.openxmlformats.org/drawingml/2006/wordprocessingDrawing" xmlns:w10="urn:schemas-microsoft-com:office:word" xmlns:w="http://schemas.openxmlformats.org/wordprocessingml/2006/main" xmlns:w14="http://schemas.microsoft.com/office/word/2010/wordml" xmlns:w15="http://schemas.microsoft.com/office/word/2012/wordml" xmlns:w16cex="http://schemas.microsoft.com/office/word/2018/wordml/cex" xmlns:w16cid="http://schemas.microsoft.com/office/word/2016/wordml/cid" xmlns:w16="http://schemas.microsoft.com/office/word/2018/wordml" xmlns:w16sdtdh="http://schemas.microsoft.com/office/word/2020/wordml/sdtdatahash" xmlns:w16se="http://schemas.microsoft.com/office/word/2015/wordml/symex" xmlns:wpg="http://schemas.microsoft.com/office/word/2010/wordprocessingGroup" xmlns:wpi="http://schemas.microsoft.com/office/word/2010/wordprocessingInk" xmlns:wne="http://schemas.microsoft.com/office/word/2006/wordml" xmlns:wps="http://schemas.microsoft.com/office/word/2010/wordprocessingShape" mc:Ignorable="w14 w15 w16se w16cid w16 w16cex w16sdtdh wp14">
+  <w:p>
+    <w:pPr>
+      <w:pStyle w:val="Footer"/>
+    </w:pPr>
+  </w:p>
+</w:ftr>
+</file>
+
+<file path=word/footer2.xml><?xml version="1.0" encoding="utf-8"?>
 <w:ftr xmlns:wpc="http://schemas.microsoft.com/office/word/2010/wordprocessingCanvas" xmlns:cx="http://schemas.microsoft.com/office/drawing/2014/chartex" xmlns:cx1="http://schemas.microsoft.com/office/drawing/2015/9/8/chartex" xmlns:cx2="http://schemas.microsoft.com/office/drawing/2015/10/21/chartex" xmlns:cx3="http://schemas.microsoft.com/office/drawing/2016/5/9/chartex" xmlns:cx4="http://schemas.microsoft.com/office/drawing/2016/5/10/chartex" xmlns:cx5="http://schemas.microsoft.com/office/drawing/2016/5/11/chartex" xmlns:cx6="http://schemas.microsoft.com/office/drawing/2016/5/12/chartex" xmlns:cx7="http://schemas.microsoft.com/office/drawing/2016/5/13/chartex" xmlns:cx8="http://schemas.microsoft.com/office/drawing/2016/5/14/chartex" xmlns:mc="http://schemas.openxmlformats.org/markup-compatibility/2006" xmlns:aink="http://schemas.microsoft.com/office/drawing/2016/ink" xmlns:am3d="http://schemas.microsoft.com/office/drawing/2017/model3d" xmlns:o="urn:schemas-microsoft-com:office:office" xmlns:oel="http://schemas.microsoft.com/office/2019/extlst" xmlns:r="http://schemas.openxmlformats.org/officeDocument/2006/relationships" xmlns:m="http://schemas.openxmlformats.org/officeDocument/2006/math" xmlns:v="urn:schemas-microsoft-com:vml" xmlns:wp14="http://schemas.microsoft.com/office/word/2010/wordprocessingDrawing" xmlns:wp="http://schemas.openxmlformats.org/drawingml/2006/wordprocessingDrawing" xmlns:w10="urn:schemas-microsoft-com:office:word" xmlns:w="http://schemas.openxmlformats.org/wordprocessingml/2006/main" xmlns:w14="http://schemas.microsoft.com/office/word/2010/wordml" xmlns:w15="http://schemas.microsoft.com/office/word/2012/wordml" xmlns:w16cex="http://schemas.microsoft.com/office/word/2018/wordml/cex" xmlns:w16cid="http://schemas.microsoft.com/office/word/2016/wordml/cid" xmlns:w16="http://schemas.microsoft.com/office/word/2018/wordml" xmlns:w16sdtdh="http://schemas.microsoft.com/office/word/2020/wordml/sdtdatahash" xmlns:w16se="http://schemas.microsoft.com/office/word/2015/wordml/symex" xmlns:wpg="http://schemas.microsoft.com/office/word/2010/wordprocessingGroup" xmlns:wpi="http://schemas.microsoft.com/office/word/2010/wordprocessingInk" xmlns:wne="http://schemas.microsoft.com/office/word/2006/wordml" xmlns:wps="http://schemas.microsoft.com/office/word/2010/wordprocessingShape" mc:Ignorable="w14 w15 w16se w16cid w16 w16cex w16sdtdh wp14">
   <w:sdt>
     <w:sdtPr>
@@ -24939,7 +24953,17 @@
 </w:ftr>
 </file>
 
-<file path=word/footer2.xml><?xml version="1.0" encoding="utf-8"?>
+<file path=word/footer3.xml><?xml version="1.0" encoding="utf-8"?>
+<w:ftr xmlns:wpc="http://schemas.microsoft.com/office/word/2010/wordprocessingCanvas" xmlns:cx="http://schemas.microsoft.com/office/drawing/2014/chartex" xmlns:cx1="http://schemas.microsoft.com/office/drawing/2015/9/8/chartex" xmlns:cx2="http://schemas.microsoft.com/office/drawing/2015/10/21/chartex" xmlns:cx3="http://schemas.microsoft.com/office/drawing/2016/5/9/chartex" xmlns:cx4="http://schemas.microsoft.com/office/drawing/2016/5/10/chartex" xmlns:cx5="http://schemas.microsoft.com/office/drawing/2016/5/11/chartex" xmlns:cx6="http://schemas.microsoft.com/office/drawing/2016/5/12/chartex" xmlns:cx7="http://schemas.microsoft.com/office/drawing/2016/5/13/chartex" xmlns:cx8="http://schemas.microsoft.com/office/drawing/2016/5/14/chartex" xmlns:mc="http://schemas.openxmlformats.org/markup-compatibility/2006" xmlns:aink="http://schemas.microsoft.com/office/drawing/2016/ink" xmlns:am3d="http://schemas.microsoft.com/office/drawing/2017/model3d" xmlns:o="urn:schemas-microsoft-com:office:office" xmlns:oel="http://schemas.microsoft.com/office/2019/extlst" xmlns:r="http://schemas.openxmlformats.org/officeDocument/2006/relationships" xmlns:m="http://schemas.openxmlformats.org/officeDocument/2006/math" xmlns:v="urn:schemas-microsoft-com:vml" xmlns:wp14="http://schemas.microsoft.com/office/word/2010/wordprocessingDrawing" xmlns:wp="http://schemas.openxmlformats.org/drawingml/2006/wordprocessingDrawing" xmlns:w10="urn:schemas-microsoft-com:office:word" xmlns:w="http://schemas.openxmlformats.org/wordprocessingml/2006/main" xmlns:w14="http://schemas.microsoft.com/office/word/2010/wordml" xmlns:w15="http://schemas.microsoft.com/office/word/2012/wordml" xmlns:w16cex="http://schemas.microsoft.com/office/word/2018/wordml/cex" xmlns:w16cid="http://schemas.microsoft.com/office/word/2016/wordml/cid" xmlns:w16="http://schemas.microsoft.com/office/word/2018/wordml" xmlns:w16sdtdh="http://schemas.microsoft.com/office/word/2020/wordml/sdtdatahash" xmlns:w16se="http://schemas.microsoft.com/office/word/2015/wordml/symex" xmlns:wpg="http://schemas.microsoft.com/office/word/2010/wordprocessingGroup" xmlns:wpi="http://schemas.microsoft.com/office/word/2010/wordprocessingInk" xmlns:wne="http://schemas.microsoft.com/office/word/2006/wordml" xmlns:wps="http://schemas.microsoft.com/office/word/2010/wordprocessingShape" mc:Ignorable="w14 w15 w16se w16cid w16 w16cex w16sdtdh wp14">
+  <w:p>
+    <w:pPr>
+      <w:pStyle w:val="Footer"/>
+    </w:pPr>
+  </w:p>
+</w:ftr>
+</file>
+
+<file path=word/footer4.xml><?xml version="1.0" encoding="utf-8"?>
 <w:ftr xmlns:wpc="http://schemas.microsoft.com/office/word/2010/wordprocessingCanvas" xmlns:cx="http://schemas.microsoft.com/office/drawing/2014/chartex" xmlns:cx1="http://schemas.microsoft.com/office/drawing/2015/9/8/chartex" xmlns:cx2="http://schemas.microsoft.com/office/drawing/2015/10/21/chartex" xmlns:cx3="http://schemas.microsoft.com/office/drawing/2016/5/9/chartex" xmlns:cx4="http://schemas.microsoft.com/office/drawing/2016/5/10/chartex" xmlns:cx5="http://schemas.microsoft.com/office/drawing/2016/5/11/chartex" xmlns:cx6="http://schemas.microsoft.com/office/drawing/2016/5/12/chartex" xmlns:cx7="http://schemas.microsoft.com/office/drawing/2016/5/13/chartex" xmlns:cx8="http://schemas.microsoft.com/office/drawing/2016/5/14/chartex" xmlns:mc="http://schemas.openxmlformats.org/markup-compatibility/2006" xmlns:aink="http://schemas.microsoft.com/office/drawing/2016/ink" xmlns:am3d="http://schemas.microsoft.com/office/drawing/2017/model3d" xmlns:o="urn:schemas-microsoft-com:office:office" xmlns:oel="http://schemas.microsoft.com/office/2019/extlst" xmlns:r="http://schemas.openxmlformats.org/officeDocument/2006/relationships" xmlns:m="http://schemas.openxmlformats.org/officeDocument/2006/math" xmlns:v="urn:schemas-microsoft-com:vml" xmlns:wp14="http://schemas.microsoft.com/office/word/2010/wordprocessingDrawing" xmlns:wp="http://schemas.openxmlformats.org/drawingml/2006/wordprocessingDrawing" xmlns:w10="urn:schemas-microsoft-com:office:word" xmlns:w="http://schemas.openxmlformats.org/wordprocessingml/2006/main" xmlns:w14="http://schemas.microsoft.com/office/word/2010/wordml" xmlns:w15="http://schemas.microsoft.com/office/word/2012/wordml" xmlns:w16cex="http://schemas.microsoft.com/office/word/2018/wordml/cex" xmlns:w16cid="http://schemas.microsoft.com/office/word/2016/wordml/cid" xmlns:w16="http://schemas.microsoft.com/office/word/2018/wordml" xmlns:w16sdtdh="http://schemas.microsoft.com/office/word/2020/wordml/sdtdatahash" xmlns:w16se="http://schemas.microsoft.com/office/word/2015/wordml/symex" xmlns:wpg="http://schemas.microsoft.com/office/word/2010/wordprocessingGroup" xmlns:wpi="http://schemas.microsoft.com/office/word/2010/wordprocessingInk" xmlns:wne="http://schemas.microsoft.com/office/word/2006/wordml" xmlns:wps="http://schemas.microsoft.com/office/word/2010/wordprocessingShape" mc:Ignorable="w14 w15 w16se w16cid w16 w16cex w16sdtdh wp14">
   <w:p>
     <w:pPr>
@@ -24948,27 +24972,23 @@
       <w:rPr>
         <w:caps/>
         <w:noProof/>
-        <w:color w:val="4472C4" w:themeColor="accent1"/>
       </w:rPr>
     </w:pPr>
     <w:r>
       <w:rPr>
         <w:caps/>
-        <w:color w:val="4472C4" w:themeColor="accent1"/>
       </w:rPr>
       <w:fldChar w:fldCharType="begin"/>
     </w:r>
     <w:r>
       <w:rPr>
         <w:caps/>
-        <w:color w:val="4472C4" w:themeColor="accent1"/>
       </w:rPr>
       <w:instrText xml:space="preserve"> PAGE   \* MERGEFORMAT </w:instrText>
     </w:r>
     <w:r>
       <w:rPr>
         <w:caps/>
-        <w:color w:val="4472C4" w:themeColor="accent1"/>
       </w:rPr>
       <w:fldChar w:fldCharType="separate"/>
     </w:r>
@@ -24976,7 +24996,6 @@
       <w:rPr>
         <w:caps/>
         <w:noProof/>
-        <w:color w:val="4472C4" w:themeColor="accent1"/>
       </w:rPr>
       <w:t>2</w:t>
     </w:r>
@@ -24984,7 +25003,6 @@
       <w:rPr>
         <w:caps/>
         <w:noProof/>
-        <w:color w:val="4472C4" w:themeColor="accent1"/>
       </w:rPr>
       <w:fldChar w:fldCharType="end"/>
     </w:r>
@@ -25004,7 +25022,7 @@
 </w:ftr>
 </file>
 
-<file path=word/footer3.xml><?xml version="1.0" encoding="utf-8"?>
+<file path=word/footer5.xml><?xml version="1.0" encoding="utf-8"?>
 <w:ftr xmlns:wpc="http://schemas.microsoft.com/office/word/2010/wordprocessingCanvas" xmlns:cx="http://schemas.microsoft.com/office/drawing/2014/chartex" xmlns:cx1="http://schemas.microsoft.com/office/drawing/2015/9/8/chartex" xmlns:cx2="http://schemas.microsoft.com/office/drawing/2015/10/21/chartex" xmlns:cx3="http://schemas.microsoft.com/office/drawing/2016/5/9/chartex" xmlns:cx4="http://schemas.microsoft.com/office/drawing/2016/5/10/chartex" xmlns:cx5="http://schemas.microsoft.com/office/drawing/2016/5/11/chartex" xmlns:cx6="http://schemas.microsoft.com/office/drawing/2016/5/12/chartex" xmlns:cx7="http://schemas.microsoft.com/office/drawing/2016/5/13/chartex" xmlns:cx8="http://schemas.microsoft.com/office/drawing/2016/5/14/chartex" xmlns:mc="http://schemas.openxmlformats.org/markup-compatibility/2006" xmlns:aink="http://schemas.microsoft.com/office/drawing/2016/ink" xmlns:am3d="http://schemas.microsoft.com/office/drawing/2017/model3d" xmlns:o="urn:schemas-microsoft-com:office:office" xmlns:oel="http://schemas.microsoft.com/office/2019/extlst" xmlns:r="http://schemas.openxmlformats.org/officeDocument/2006/relationships" xmlns:m="http://schemas.openxmlformats.org/officeDocument/2006/math" xmlns:v="urn:schemas-microsoft-com:vml" xmlns:wp14="http://schemas.microsoft.com/office/word/2010/wordprocessingDrawing" xmlns:wp="http://schemas.openxmlformats.org/drawingml/2006/wordprocessingDrawing" xmlns:w10="urn:schemas-microsoft-com:office:word" xmlns:w="http://schemas.openxmlformats.org/wordprocessingml/2006/main" xmlns:w14="http://schemas.microsoft.com/office/word/2010/wordml" xmlns:w15="http://schemas.microsoft.com/office/word/2012/wordml" xmlns:w16cex="http://schemas.microsoft.com/office/word/2018/wordml/cex" xmlns:w16cid="http://schemas.microsoft.com/office/word/2016/wordml/cid" xmlns:w16="http://schemas.microsoft.com/office/word/2018/wordml" xmlns:w16sdtdh="http://schemas.microsoft.com/office/word/2020/wordml/sdtdatahash" xmlns:w16se="http://schemas.microsoft.com/office/word/2015/wordml/symex" xmlns:wpg="http://schemas.microsoft.com/office/word/2010/wordprocessingGroup" xmlns:wpi="http://schemas.microsoft.com/office/word/2010/wordprocessingInk" xmlns:wne="http://schemas.microsoft.com/office/word/2006/wordml" xmlns:wps="http://schemas.microsoft.com/office/word/2010/wordprocessingShape" mc:Ignorable="w14 w15 w16se w16cid w16 w16cex w16sdtdh wp14">
   <w:p>
     <w:pPr>
@@ -25013,27 +25031,23 @@
       <w:rPr>
         <w:caps/>
         <w:noProof/>
-        <w:color w:val="4472C4" w:themeColor="accent1"/>
       </w:rPr>
     </w:pPr>
     <w:r>
       <w:rPr>
         <w:caps/>
-        <w:color w:val="4472C4" w:themeColor="accent1"/>
       </w:rPr>
       <w:fldChar w:fldCharType="begin"/>
     </w:r>
     <w:r>
       <w:rPr>
         <w:caps/>
-        <w:color w:val="4472C4" w:themeColor="accent1"/>
       </w:rPr>
       <w:instrText xml:space="preserve"> PAGE   \* MERGEFORMAT </w:instrText>
     </w:r>
     <w:r>
       <w:rPr>
         <w:caps/>
-        <w:color w:val="4472C4" w:themeColor="accent1"/>
       </w:rPr>
       <w:fldChar w:fldCharType="separate"/>
     </w:r>
@@ -25041,7 +25055,6 @@
       <w:rPr>
         <w:caps/>
         <w:noProof/>
-        <w:color w:val="4472C4" w:themeColor="accent1"/>
       </w:rPr>
       <w:t>2</w:t>
     </w:r>
@@ -25049,7 +25062,6 @@
       <w:rPr>
         <w:caps/>
         <w:noProof/>
-        <w:color w:val="4472C4" w:themeColor="accent1"/>
       </w:rPr>
       <w:fldChar w:fldCharType="end"/>
     </w:r>
@@ -25062,7 +25074,7 @@
 </w:ftr>
 </file>
 
-<file path=word/footer4.xml><?xml version="1.0" encoding="utf-8"?>
+<file path=word/footer6.xml><?xml version="1.0" encoding="utf-8"?>
 <w:ftr xmlns:wpc="http://schemas.microsoft.com/office/word/2010/wordprocessingCanvas" xmlns:cx="http://schemas.microsoft.com/office/drawing/2014/chartex" xmlns:cx1="http://schemas.microsoft.com/office/drawing/2015/9/8/chartex" xmlns:cx2="http://schemas.microsoft.com/office/drawing/2015/10/21/chartex" xmlns:cx3="http://schemas.microsoft.com/office/drawing/2016/5/9/chartex" xmlns:cx4="http://schemas.microsoft.com/office/drawing/2016/5/10/chartex" xmlns:cx5="http://schemas.microsoft.com/office/drawing/2016/5/11/chartex" xmlns:cx6="http://schemas.microsoft.com/office/drawing/2016/5/12/chartex" xmlns:cx7="http://schemas.microsoft.com/office/drawing/2016/5/13/chartex" xmlns:cx8="http://schemas.microsoft.com/office/drawing/2016/5/14/chartex" xmlns:mc="http://schemas.openxmlformats.org/markup-compatibility/2006" xmlns:aink="http://schemas.microsoft.com/office/drawing/2016/ink" xmlns:am3d="http://schemas.microsoft.com/office/drawing/2017/model3d" xmlns:o="urn:schemas-microsoft-com:office:office" xmlns:oel="http://schemas.microsoft.com/office/2019/extlst" xmlns:r="http://schemas.openxmlformats.org/officeDocument/2006/relationships" xmlns:m="http://schemas.openxmlformats.org/officeDocument/2006/math" xmlns:v="urn:schemas-microsoft-com:vml" xmlns:wp14="http://schemas.microsoft.com/office/word/2010/wordprocessingDrawing" xmlns:wp="http://schemas.openxmlformats.org/drawingml/2006/wordprocessingDrawing" xmlns:w10="urn:schemas-microsoft-com:office:word" xmlns:w="http://schemas.openxmlformats.org/wordprocessingml/2006/main" xmlns:w14="http://schemas.microsoft.com/office/word/2010/wordml" xmlns:w15="http://schemas.microsoft.com/office/word/2012/wordml" xmlns:w16cex="http://schemas.microsoft.com/office/word/2018/wordml/cex" xmlns:w16cid="http://schemas.microsoft.com/office/word/2016/wordml/cid" xmlns:w16="http://schemas.microsoft.com/office/word/2018/wordml" xmlns:w16sdtdh="http://schemas.microsoft.com/office/word/2020/wordml/sdtdatahash" xmlns:w16se="http://schemas.microsoft.com/office/word/2015/wordml/symex" xmlns:wpg="http://schemas.microsoft.com/office/word/2010/wordprocessingGroup" xmlns:wpi="http://schemas.microsoft.com/office/word/2010/wordprocessingInk" xmlns:wne="http://schemas.microsoft.com/office/word/2006/wordml" xmlns:wps="http://schemas.microsoft.com/office/word/2010/wordprocessingShape" mc:Ignorable="w14 w15 w16se w16cid w16 w16cex w16sdtdh wp14">
   <w:sdt>
     <w:sdtPr>
@@ -25131,7 +25143,7 @@
 </w:ftr>
 </file>
 
-<file path=word/footer5.xml><?xml version="1.0" encoding="utf-8"?>
+<file path=word/footer7.xml><?xml version="1.0" encoding="utf-8"?>
 <w:ftr xmlns:wpc="http://schemas.microsoft.com/office/word/2010/wordprocessingCanvas" xmlns:cx="http://schemas.microsoft.com/office/drawing/2014/chartex" xmlns:cx1="http://schemas.microsoft.com/office/drawing/2015/9/8/chartex" xmlns:cx2="http://schemas.microsoft.com/office/drawing/2015/10/21/chartex" xmlns:cx3="http://schemas.microsoft.com/office/drawing/2016/5/9/chartex" xmlns:cx4="http://schemas.microsoft.com/office/drawing/2016/5/10/chartex" xmlns:cx5="http://schemas.microsoft.com/office/drawing/2016/5/11/chartex" xmlns:cx6="http://schemas.microsoft.com/office/drawing/2016/5/12/chartex" xmlns:cx7="http://schemas.microsoft.com/office/drawing/2016/5/13/chartex" xmlns:cx8="http://schemas.microsoft.com/office/drawing/2016/5/14/chartex" xmlns:mc="http://schemas.openxmlformats.org/markup-compatibility/2006" xmlns:aink="http://schemas.microsoft.com/office/drawing/2016/ink" xmlns:am3d="http://schemas.microsoft.com/office/drawing/2017/model3d" xmlns:o="urn:schemas-microsoft-com:office:office" xmlns:oel="http://schemas.microsoft.com/office/2019/extlst" xmlns:r="http://schemas.openxmlformats.org/officeDocument/2006/relationships" xmlns:m="http://schemas.openxmlformats.org/officeDocument/2006/math" xmlns:v="urn:schemas-microsoft-com:vml" xmlns:wp14="http://schemas.microsoft.com/office/word/2010/wordprocessingDrawing" xmlns:wp="http://schemas.openxmlformats.org/drawingml/2006/wordprocessingDrawing" xmlns:w10="urn:schemas-microsoft-com:office:word" xmlns:w="http://schemas.openxmlformats.org/wordprocessingml/2006/main" xmlns:w14="http://schemas.microsoft.com/office/word/2010/wordml" xmlns:w15="http://schemas.microsoft.com/office/word/2012/wordml" xmlns:w16cex="http://schemas.microsoft.com/office/word/2018/wordml/cex" xmlns:w16cid="http://schemas.microsoft.com/office/word/2016/wordml/cid" xmlns:w16="http://schemas.microsoft.com/office/word/2018/wordml" xmlns:w16sdtdh="http://schemas.microsoft.com/office/word/2020/wordml/sdtdatahash" xmlns:w16se="http://schemas.microsoft.com/office/word/2015/wordml/symex" xmlns:wpg="http://schemas.microsoft.com/office/word/2010/wordprocessingGroup" xmlns:wpi="http://schemas.microsoft.com/office/word/2010/wordprocessingInk" xmlns:wne="http://schemas.microsoft.com/office/word/2006/wordml" xmlns:wps="http://schemas.microsoft.com/office/word/2010/wordprocessingShape" mc:Ignorable="w14 w15 w16se w16cid w16 w16cex w16sdtdh wp14">
   <w:p>
     <w:pPr>
@@ -25174,11 +25186,6 @@
 
 <file path=word/header1.xml><?xml version="1.0" encoding="utf-8"?>
 <w:hdr xmlns:wpc="http://schemas.microsoft.com/office/word/2010/wordprocessingCanvas" xmlns:cx="http://schemas.microsoft.com/office/drawing/2014/chartex" xmlns:cx1="http://schemas.microsoft.com/office/drawing/2015/9/8/chartex" xmlns:cx2="http://schemas.microsoft.com/office/drawing/2015/10/21/chartex" xmlns:cx3="http://schemas.microsoft.com/office/drawing/2016/5/9/chartex" xmlns:cx4="http://schemas.microsoft.com/office/drawing/2016/5/10/chartex" xmlns:cx5="http://schemas.microsoft.com/office/drawing/2016/5/11/chartex" xmlns:cx6="http://schemas.microsoft.com/office/drawing/2016/5/12/chartex" xmlns:cx7="http://schemas.microsoft.com/office/drawing/2016/5/13/chartex" xmlns:cx8="http://schemas.microsoft.com/office/drawing/2016/5/14/chartex" xmlns:mc="http://schemas.openxmlformats.org/markup-compatibility/2006" xmlns:aink="http://schemas.microsoft.com/office/drawing/2016/ink" xmlns:am3d="http://schemas.microsoft.com/office/drawing/2017/model3d" xmlns:o="urn:schemas-microsoft-com:office:office" xmlns:oel="http://schemas.microsoft.com/office/2019/extlst" xmlns:r="http://schemas.openxmlformats.org/officeDocument/2006/relationships" xmlns:m="http://schemas.openxmlformats.org/officeDocument/2006/math" xmlns:v="urn:schemas-microsoft-com:vml" xmlns:wp14="http://schemas.microsoft.com/office/word/2010/wordprocessingDrawing" xmlns:wp="http://schemas.openxmlformats.org/drawingml/2006/wordprocessingDrawing" xmlns:w10="urn:schemas-microsoft-com:office:word" xmlns:w="http://schemas.openxmlformats.org/wordprocessingml/2006/main" xmlns:w14="http://schemas.microsoft.com/office/word/2010/wordml" xmlns:w15="http://schemas.microsoft.com/office/word/2012/wordml" xmlns:w16cex="http://schemas.microsoft.com/office/word/2018/wordml/cex" xmlns:w16cid="http://schemas.microsoft.com/office/word/2016/wordml/cid" xmlns:w16="http://schemas.microsoft.com/office/word/2018/wordml" xmlns:w16sdtdh="http://schemas.microsoft.com/office/word/2020/wordml/sdtdatahash" xmlns:w16se="http://schemas.microsoft.com/office/word/2015/wordml/symex" xmlns:wpg="http://schemas.microsoft.com/office/word/2010/wordprocessingGroup" xmlns:wpi="http://schemas.microsoft.com/office/word/2010/wordprocessingInk" xmlns:wne="http://schemas.microsoft.com/office/word/2006/wordml" xmlns:wps="http://schemas.microsoft.com/office/word/2010/wordprocessingShape" mc:Ignorable="w14 w15 w16se w16cid w16 w16cex w16sdtdh wp14">
-  <w:p>
-    <w:pPr>
-      <w:pStyle w:val="Header"/>
-    </w:pPr>
-  </w:p>
   <w:p>
     <w:pPr>
       <w:pStyle w:val="Header"/>
@@ -25203,6 +25210,31 @@
 </file>
 
 <file path=word/header3.xml><?xml version="1.0" encoding="utf-8"?>
+<w:hdr xmlns:wpc="http://schemas.microsoft.com/office/word/2010/wordprocessingCanvas" xmlns:cx="http://schemas.microsoft.com/office/drawing/2014/chartex" xmlns:cx1="http://schemas.microsoft.com/office/drawing/2015/9/8/chartex" xmlns:cx2="http://schemas.microsoft.com/office/drawing/2015/10/21/chartex" xmlns:cx3="http://schemas.microsoft.com/office/drawing/2016/5/9/chartex" xmlns:cx4="http://schemas.microsoft.com/office/drawing/2016/5/10/chartex" xmlns:cx5="http://schemas.microsoft.com/office/drawing/2016/5/11/chartex" xmlns:cx6="http://schemas.microsoft.com/office/drawing/2016/5/12/chartex" xmlns:cx7="http://schemas.microsoft.com/office/drawing/2016/5/13/chartex" xmlns:cx8="http://schemas.microsoft.com/office/drawing/2016/5/14/chartex" xmlns:mc="http://schemas.openxmlformats.org/markup-compatibility/2006" xmlns:aink="http://schemas.microsoft.com/office/drawing/2016/ink" xmlns:am3d="http://schemas.microsoft.com/office/drawing/2017/model3d" xmlns:o="urn:schemas-microsoft-com:office:office" xmlns:oel="http://schemas.microsoft.com/office/2019/extlst" xmlns:r="http://schemas.openxmlformats.org/officeDocument/2006/relationships" xmlns:m="http://schemas.openxmlformats.org/officeDocument/2006/math" xmlns:v="urn:schemas-microsoft-com:vml" xmlns:wp14="http://schemas.microsoft.com/office/word/2010/wordprocessingDrawing" xmlns:wp="http://schemas.openxmlformats.org/drawingml/2006/wordprocessingDrawing" xmlns:w10="urn:schemas-microsoft-com:office:word" xmlns:w="http://schemas.openxmlformats.org/wordprocessingml/2006/main" xmlns:w14="http://schemas.microsoft.com/office/word/2010/wordml" xmlns:w15="http://schemas.microsoft.com/office/word/2012/wordml" xmlns:w16cex="http://schemas.microsoft.com/office/word/2018/wordml/cex" xmlns:w16cid="http://schemas.microsoft.com/office/word/2016/wordml/cid" xmlns:w16="http://schemas.microsoft.com/office/word/2018/wordml" xmlns:w16sdtdh="http://schemas.microsoft.com/office/word/2020/wordml/sdtdatahash" xmlns:w16se="http://schemas.microsoft.com/office/word/2015/wordml/symex" xmlns:wpg="http://schemas.microsoft.com/office/word/2010/wordprocessingGroup" xmlns:wpi="http://schemas.microsoft.com/office/word/2010/wordprocessingInk" xmlns:wne="http://schemas.microsoft.com/office/word/2006/wordml" xmlns:wps="http://schemas.microsoft.com/office/word/2010/wordprocessingShape" mc:Ignorable="w14 w15 w16se w16cid w16 w16cex w16sdtdh wp14">
+  <w:p>
+    <w:pPr>
+      <w:pStyle w:val="Header"/>
+    </w:pPr>
+  </w:p>
+</w:hdr>
+</file>
+
+<file path=word/header4.xml><?xml version="1.0" encoding="utf-8"?>
+<w:hdr xmlns:wpc="http://schemas.microsoft.com/office/word/2010/wordprocessingCanvas" xmlns:cx="http://schemas.microsoft.com/office/drawing/2014/chartex" xmlns:cx1="http://schemas.microsoft.com/office/drawing/2015/9/8/chartex" xmlns:cx2="http://schemas.microsoft.com/office/drawing/2015/10/21/chartex" xmlns:cx3="http://schemas.microsoft.com/office/drawing/2016/5/9/chartex" xmlns:cx4="http://schemas.microsoft.com/office/drawing/2016/5/10/chartex" xmlns:cx5="http://schemas.microsoft.com/office/drawing/2016/5/11/chartex" xmlns:cx6="http://schemas.microsoft.com/office/drawing/2016/5/12/chartex" xmlns:cx7="http://schemas.microsoft.com/office/drawing/2016/5/13/chartex" xmlns:cx8="http://schemas.microsoft.com/office/drawing/2016/5/14/chartex" xmlns:mc="http://schemas.openxmlformats.org/markup-compatibility/2006" xmlns:aink="http://schemas.microsoft.com/office/drawing/2016/ink" xmlns:am3d="http://schemas.microsoft.com/office/drawing/2017/model3d" xmlns:o="urn:schemas-microsoft-com:office:office" xmlns:oel="http://schemas.microsoft.com/office/2019/extlst" xmlns:r="http://schemas.openxmlformats.org/officeDocument/2006/relationships" xmlns:m="http://schemas.openxmlformats.org/officeDocument/2006/math" xmlns:v="urn:schemas-microsoft-com:vml" xmlns:wp14="http://schemas.microsoft.com/office/word/2010/wordprocessingDrawing" xmlns:wp="http://schemas.openxmlformats.org/drawingml/2006/wordprocessingDrawing" xmlns:w10="urn:schemas-microsoft-com:office:word" xmlns:w="http://schemas.openxmlformats.org/wordprocessingml/2006/main" xmlns:w14="http://schemas.microsoft.com/office/word/2010/wordml" xmlns:w15="http://schemas.microsoft.com/office/word/2012/wordml" xmlns:w16cex="http://schemas.microsoft.com/office/word/2018/wordml/cex" xmlns:w16cid="http://schemas.microsoft.com/office/word/2016/wordml/cid" xmlns:w16="http://schemas.microsoft.com/office/word/2018/wordml" xmlns:w16sdtdh="http://schemas.microsoft.com/office/word/2020/wordml/sdtdatahash" xmlns:w16se="http://schemas.microsoft.com/office/word/2015/wordml/symex" xmlns:wpg="http://schemas.microsoft.com/office/word/2010/wordprocessingGroup" xmlns:wpi="http://schemas.microsoft.com/office/word/2010/wordprocessingInk" xmlns:wne="http://schemas.microsoft.com/office/word/2006/wordml" xmlns:wps="http://schemas.microsoft.com/office/word/2010/wordprocessingShape" mc:Ignorable="w14 w15 w16se w16cid w16 w16cex w16sdtdh wp14">
+  <w:p>
+    <w:pPr>
+      <w:pStyle w:val="Header"/>
+    </w:pPr>
+  </w:p>
+  <w:p>
+    <w:pPr>
+      <w:pStyle w:val="Header"/>
+    </w:pPr>
+  </w:p>
+</w:hdr>
+</file>
+
+<file path=word/header5.xml><?xml version="1.0" encoding="utf-8"?>
 <w:hdr xmlns:wpc="http://schemas.microsoft.com/office/word/2010/wordprocessingCanvas" xmlns:cx="http://schemas.microsoft.com/office/drawing/2014/chartex" xmlns:cx1="http://schemas.microsoft.com/office/drawing/2015/9/8/chartex" xmlns:cx2="http://schemas.microsoft.com/office/drawing/2015/10/21/chartex" xmlns:cx3="http://schemas.microsoft.com/office/drawing/2016/5/9/chartex" xmlns:cx4="http://schemas.microsoft.com/office/drawing/2016/5/10/chartex" xmlns:cx5="http://schemas.microsoft.com/office/drawing/2016/5/11/chartex" xmlns:cx6="http://schemas.microsoft.com/office/drawing/2016/5/12/chartex" xmlns:cx7="http://schemas.microsoft.com/office/drawing/2016/5/13/chartex" xmlns:cx8="http://schemas.microsoft.com/office/drawing/2016/5/14/chartex" xmlns:mc="http://schemas.openxmlformats.org/markup-compatibility/2006" xmlns:aink="http://schemas.microsoft.com/office/drawing/2016/ink" xmlns:am3d="http://schemas.microsoft.com/office/drawing/2017/model3d" xmlns:o="urn:schemas-microsoft-com:office:office" xmlns:oel="http://schemas.microsoft.com/office/2019/extlst" xmlns:r="http://schemas.openxmlformats.org/officeDocument/2006/relationships" xmlns:m="http://schemas.openxmlformats.org/officeDocument/2006/math" xmlns:v="urn:schemas-microsoft-com:vml" xmlns:wp14="http://schemas.microsoft.com/office/word/2010/wordprocessingDrawing" xmlns:wp="http://schemas.openxmlformats.org/drawingml/2006/wordprocessingDrawing" xmlns:w10="urn:schemas-microsoft-com:office:word" xmlns:w="http://schemas.openxmlformats.org/wordprocessingml/2006/main" xmlns:w14="http://schemas.microsoft.com/office/word/2010/wordml" xmlns:w15="http://schemas.microsoft.com/office/word/2012/wordml" xmlns:w16cex="http://schemas.microsoft.com/office/word/2018/wordml/cex" xmlns:w16cid="http://schemas.microsoft.com/office/word/2016/wordml/cid" xmlns:w16="http://schemas.microsoft.com/office/word/2018/wordml" xmlns:w16sdtdh="http://schemas.microsoft.com/office/word/2020/wordml/sdtdatahash" xmlns:w16se="http://schemas.microsoft.com/office/word/2015/wordml/symex" xmlns:wpg="http://schemas.microsoft.com/office/word/2010/wordprocessingGroup" xmlns:wpi="http://schemas.microsoft.com/office/word/2010/wordprocessingInk" xmlns:wne="http://schemas.microsoft.com/office/word/2006/wordml" xmlns:wps="http://schemas.microsoft.com/office/word/2010/wordprocessingShape" mc:Ignorable="w14 w15 w16se w16cid w16 w16cex w16sdtdh wp14">
   <w:p>
     <w:pPr>

</xml_diff>